<commit_message>
update report & uml diagram
</commit_message>
<xml_diff>
--- a/lab5/userFiles/lab5.docx
+++ b/lab5/userFiles/lab5.docx
@@ -6208,7 +6208,7 @@
           <w:kern w:val="0"/>
           <w:sz w:val="20"/>
           <w:szCs w:val="20"/>
-          <w:lang w:eastAsia="ru-RU" w:bidi="ar-SA"/>
+          <w:lang w:val="en-US" w:eastAsia="ru-RU" w:bidi="ar-SA"/>
         </w:rPr>
       </w:pPr>
       <w:r>
@@ -6241,7 +6241,7 @@
           <w:kern w:val="0"/>
           <w:sz w:val="20"/>
           <w:szCs w:val="20"/>
-          <w:lang w:eastAsia="ru-RU" w:bidi="ar-SA"/>
+          <w:lang w:val="en-US" w:eastAsia="ru-RU" w:bidi="ar-SA"/>
         </w:rPr>
         <w:t>;</w:t>
       </w:r>
@@ -6275,22 +6275,1008 @@
           <w:rFonts w:ascii="Consolas" w:eastAsia="Times New Roman" w:hAnsi="Consolas" w:cs="Courier New"/>
           <w:color w:val="212529"/>
           <w:kern w:val="0"/>
+          <w:sz w:val="20"/>
+          <w:szCs w:val="20"/>
+          <w:lang w:val="en-US" w:eastAsia="ru-RU" w:bidi="ar-SA"/>
+        </w:rPr>
+      </w:pPr>
+      <w:r>
+        <w:rPr>
+          <w:rFonts w:ascii="Consolas" w:eastAsia="Times New Roman" w:hAnsi="Consolas" w:cs="Courier New"/>
+          <w:color w:val="212529"/>
+          <w:kern w:val="0"/>
+          <w:sz w:val="20"/>
+          <w:szCs w:val="20"/>
+          <w:lang w:val="en-US" w:eastAsia="ru-RU" w:bidi="ar-SA"/>
+        </w:rPr>
+        <w:t>}</w:t>
+      </w:r>
+    </w:p>
+    <w:p>
+      <w:pPr>
+        <w:shd w:val="clear" w:color="auto" w:fill="FFFFFF"/>
+        <w:tabs>
+          <w:tab w:val="left" w:pos="916"/>
+          <w:tab w:val="left" w:pos="1832"/>
+          <w:tab w:val="left" w:pos="2748"/>
+          <w:tab w:val="left" w:pos="3664"/>
+          <w:tab w:val="left" w:pos="4580"/>
+          <w:tab w:val="left" w:pos="5496"/>
+          <w:tab w:val="left" w:pos="6412"/>
+          <w:tab w:val="left" w:pos="7328"/>
+          <w:tab w:val="left" w:pos="8244"/>
+          <w:tab w:val="left" w:pos="9160"/>
+          <w:tab w:val="left" w:pos="10076"/>
+          <w:tab w:val="left" w:pos="10992"/>
+          <w:tab w:val="left" w:pos="11908"/>
+          <w:tab w:val="left" w:pos="12824"/>
+          <w:tab w:val="left" w:pos="13740"/>
+          <w:tab w:val="left" w:pos="14656"/>
+        </w:tabs>
+        <w:suppressAutoHyphens w:val="0"/>
+        <w:autoSpaceDN/>
+        <w:textAlignment w:val="auto"/>
+        <w:rPr>
+          <w:rFonts w:ascii="Consolas" w:eastAsia="Times New Roman" w:hAnsi="Consolas" w:cs="Courier New"/>
+          <w:color w:val="212529"/>
+          <w:kern w:val="0"/>
+          <w:sz w:val="20"/>
+          <w:szCs w:val="20"/>
+          <w:lang w:val="en-US" w:eastAsia="ru-RU" w:bidi="ar-SA"/>
+        </w:rPr>
+      </w:pPr>
+    </w:p>
+    <w:p>
+      <w:pPr>
+        <w:shd w:val="clear" w:color="auto" w:fill="FFFFFF"/>
+        <w:tabs>
+          <w:tab w:val="left" w:pos="916"/>
+          <w:tab w:val="left" w:pos="1832"/>
+          <w:tab w:val="left" w:pos="2748"/>
+          <w:tab w:val="left" w:pos="3664"/>
+          <w:tab w:val="left" w:pos="4580"/>
+          <w:tab w:val="left" w:pos="5496"/>
+          <w:tab w:val="left" w:pos="6412"/>
+          <w:tab w:val="left" w:pos="7328"/>
+          <w:tab w:val="left" w:pos="8244"/>
+          <w:tab w:val="left" w:pos="9160"/>
+          <w:tab w:val="left" w:pos="10076"/>
+          <w:tab w:val="left" w:pos="10992"/>
+          <w:tab w:val="left" w:pos="11908"/>
+          <w:tab w:val="left" w:pos="12824"/>
+          <w:tab w:val="left" w:pos="13740"/>
+          <w:tab w:val="left" w:pos="14656"/>
+        </w:tabs>
+        <w:suppressAutoHyphens w:val="0"/>
+        <w:autoSpaceDN/>
+        <w:textAlignment w:val="auto"/>
+        <w:rPr>
+          <w:rFonts w:ascii="Consolas" w:eastAsia="Times New Roman" w:hAnsi="Consolas" w:cs="Courier New"/>
+          <w:color w:val="212529"/>
+          <w:kern w:val="0"/>
+          <w:sz w:val="20"/>
+          <w:szCs w:val="20"/>
+          <w:lang w:val="en-US" w:eastAsia="ru-RU" w:bidi="ar-SA"/>
+        </w:rPr>
+      </w:pPr>
+    </w:p>
+    <w:p>
+      <w:pPr>
+        <w:shd w:val="clear" w:color="auto" w:fill="FFFFFF"/>
+        <w:tabs>
+          <w:tab w:val="left" w:pos="916"/>
+          <w:tab w:val="left" w:pos="1832"/>
+          <w:tab w:val="left" w:pos="2748"/>
+          <w:tab w:val="left" w:pos="3664"/>
+          <w:tab w:val="left" w:pos="4580"/>
+          <w:tab w:val="left" w:pos="5496"/>
+          <w:tab w:val="left" w:pos="6412"/>
+          <w:tab w:val="left" w:pos="7328"/>
+          <w:tab w:val="left" w:pos="8244"/>
+          <w:tab w:val="left" w:pos="9160"/>
+          <w:tab w:val="left" w:pos="10076"/>
+          <w:tab w:val="left" w:pos="10992"/>
+          <w:tab w:val="left" w:pos="11908"/>
+          <w:tab w:val="left" w:pos="12824"/>
+          <w:tab w:val="left" w:pos="13740"/>
+          <w:tab w:val="left" w:pos="14656"/>
+        </w:tabs>
+        <w:suppressAutoHyphens w:val="0"/>
+        <w:autoSpaceDN/>
+        <w:textAlignment w:val="auto"/>
+        <w:rPr>
+          <w:rFonts w:ascii="Consolas" w:eastAsia="Times New Roman" w:hAnsi="Consolas" w:cs="Courier New"/>
+          <w:color w:val="212529"/>
+          <w:kern w:val="0"/>
+          <w:sz w:val="20"/>
+          <w:szCs w:val="20"/>
+          <w:lang w:val="en-US" w:eastAsia="ru-RU" w:bidi="ar-SA"/>
+        </w:rPr>
+      </w:pPr>
+    </w:p>
+    <w:p>
+      <w:pPr>
+        <w:shd w:val="clear" w:color="auto" w:fill="FFFFFF"/>
+        <w:tabs>
+          <w:tab w:val="left" w:pos="916"/>
+          <w:tab w:val="left" w:pos="1832"/>
+          <w:tab w:val="left" w:pos="2748"/>
+          <w:tab w:val="left" w:pos="3664"/>
+          <w:tab w:val="left" w:pos="4580"/>
+          <w:tab w:val="left" w:pos="5496"/>
+          <w:tab w:val="left" w:pos="6412"/>
+          <w:tab w:val="left" w:pos="7328"/>
+          <w:tab w:val="left" w:pos="8244"/>
+          <w:tab w:val="left" w:pos="9160"/>
+          <w:tab w:val="left" w:pos="10076"/>
+          <w:tab w:val="left" w:pos="10992"/>
+          <w:tab w:val="left" w:pos="11908"/>
+          <w:tab w:val="left" w:pos="12824"/>
+          <w:tab w:val="left" w:pos="13740"/>
+          <w:tab w:val="left" w:pos="14656"/>
+        </w:tabs>
+        <w:suppressAutoHyphens w:val="0"/>
+        <w:autoSpaceDN/>
+        <w:textAlignment w:val="auto"/>
+        <w:rPr>
+          <w:rFonts w:ascii="Consolas" w:eastAsia="Times New Roman" w:hAnsi="Consolas" w:cs="Courier New"/>
+          <w:color w:val="212529"/>
+          <w:kern w:val="0"/>
+          <w:sz w:val="20"/>
+          <w:szCs w:val="20"/>
+          <w:lang w:val="en-US" w:eastAsia="ru-RU" w:bidi="ar-SA"/>
+        </w:rPr>
+      </w:pPr>
+    </w:p>
+    <w:p>
+      <w:pPr>
+        <w:shd w:val="clear" w:color="auto" w:fill="FFFFFF"/>
+        <w:tabs>
+          <w:tab w:val="left" w:pos="916"/>
+          <w:tab w:val="left" w:pos="1832"/>
+          <w:tab w:val="left" w:pos="2748"/>
+          <w:tab w:val="left" w:pos="3664"/>
+          <w:tab w:val="left" w:pos="4580"/>
+          <w:tab w:val="left" w:pos="5496"/>
+          <w:tab w:val="left" w:pos="6412"/>
+          <w:tab w:val="left" w:pos="7328"/>
+          <w:tab w:val="left" w:pos="8244"/>
+          <w:tab w:val="left" w:pos="9160"/>
+          <w:tab w:val="left" w:pos="10076"/>
+          <w:tab w:val="left" w:pos="10992"/>
+          <w:tab w:val="left" w:pos="11908"/>
+          <w:tab w:val="left" w:pos="12824"/>
+          <w:tab w:val="left" w:pos="13740"/>
+          <w:tab w:val="left" w:pos="14656"/>
+        </w:tabs>
+        <w:suppressAutoHyphens w:val="0"/>
+        <w:autoSpaceDN/>
+        <w:textAlignment w:val="auto"/>
+        <w:rPr>
+          <w:rFonts w:ascii="Consolas" w:eastAsia="Times New Roman" w:hAnsi="Consolas" w:cs="Courier New"/>
+          <w:color w:val="212529"/>
+          <w:kern w:val="0"/>
+          <w:sz w:val="20"/>
+          <w:szCs w:val="20"/>
+          <w:lang w:val="en-US" w:eastAsia="ru-RU" w:bidi="ar-SA"/>
+        </w:rPr>
+      </w:pPr>
+    </w:p>
+    <w:p>
+      <w:pPr>
+        <w:shd w:val="clear" w:color="auto" w:fill="FFFFFF"/>
+        <w:tabs>
+          <w:tab w:val="left" w:pos="916"/>
+          <w:tab w:val="left" w:pos="1832"/>
+          <w:tab w:val="left" w:pos="2748"/>
+          <w:tab w:val="left" w:pos="3664"/>
+          <w:tab w:val="left" w:pos="4580"/>
+          <w:tab w:val="left" w:pos="5496"/>
+          <w:tab w:val="left" w:pos="6412"/>
+          <w:tab w:val="left" w:pos="7328"/>
+          <w:tab w:val="left" w:pos="8244"/>
+          <w:tab w:val="left" w:pos="9160"/>
+          <w:tab w:val="left" w:pos="10076"/>
+          <w:tab w:val="left" w:pos="10992"/>
+          <w:tab w:val="left" w:pos="11908"/>
+          <w:tab w:val="left" w:pos="12824"/>
+          <w:tab w:val="left" w:pos="13740"/>
+          <w:tab w:val="left" w:pos="14656"/>
+        </w:tabs>
+        <w:suppressAutoHyphens w:val="0"/>
+        <w:autoSpaceDN/>
+        <w:textAlignment w:val="auto"/>
+        <w:rPr>
+          <w:rFonts w:ascii="Consolas" w:eastAsia="Times New Roman" w:hAnsi="Consolas" w:cs="Courier New"/>
+          <w:color w:val="212529"/>
+          <w:kern w:val="0"/>
+          <w:sz w:val="20"/>
+          <w:szCs w:val="20"/>
+          <w:lang w:val="en-US" w:eastAsia="ru-RU" w:bidi="ar-SA"/>
+        </w:rPr>
+      </w:pPr>
+    </w:p>
+    <w:p>
+      <w:pPr>
+        <w:shd w:val="clear" w:color="auto" w:fill="FFFFFF"/>
+        <w:tabs>
+          <w:tab w:val="left" w:pos="916"/>
+          <w:tab w:val="left" w:pos="1832"/>
+          <w:tab w:val="left" w:pos="2748"/>
+          <w:tab w:val="left" w:pos="3664"/>
+          <w:tab w:val="left" w:pos="4580"/>
+          <w:tab w:val="left" w:pos="5496"/>
+          <w:tab w:val="left" w:pos="6412"/>
+          <w:tab w:val="left" w:pos="7328"/>
+          <w:tab w:val="left" w:pos="8244"/>
+          <w:tab w:val="left" w:pos="9160"/>
+          <w:tab w:val="left" w:pos="10076"/>
+          <w:tab w:val="left" w:pos="10992"/>
+          <w:tab w:val="left" w:pos="11908"/>
+          <w:tab w:val="left" w:pos="12824"/>
+          <w:tab w:val="left" w:pos="13740"/>
+          <w:tab w:val="left" w:pos="14656"/>
+        </w:tabs>
+        <w:suppressAutoHyphens w:val="0"/>
+        <w:autoSpaceDN/>
+        <w:textAlignment w:val="auto"/>
+        <w:rPr>
+          <w:rFonts w:ascii="Consolas" w:eastAsia="Times New Roman" w:hAnsi="Consolas" w:cs="Courier New"/>
+          <w:color w:val="212529"/>
+          <w:kern w:val="0"/>
+          <w:sz w:val="20"/>
+          <w:szCs w:val="20"/>
+          <w:lang w:val="en-US" w:eastAsia="ru-RU" w:bidi="ar-SA"/>
+        </w:rPr>
+      </w:pPr>
+    </w:p>
+    <w:p>
+      <w:pPr>
+        <w:shd w:val="clear" w:color="auto" w:fill="FFFFFF"/>
+        <w:tabs>
+          <w:tab w:val="left" w:pos="916"/>
+          <w:tab w:val="left" w:pos="1832"/>
+          <w:tab w:val="left" w:pos="2748"/>
+          <w:tab w:val="left" w:pos="3664"/>
+          <w:tab w:val="left" w:pos="4580"/>
+          <w:tab w:val="left" w:pos="5496"/>
+          <w:tab w:val="left" w:pos="6412"/>
+          <w:tab w:val="left" w:pos="7328"/>
+          <w:tab w:val="left" w:pos="8244"/>
+          <w:tab w:val="left" w:pos="9160"/>
+          <w:tab w:val="left" w:pos="10076"/>
+          <w:tab w:val="left" w:pos="10992"/>
+          <w:tab w:val="left" w:pos="11908"/>
+          <w:tab w:val="left" w:pos="12824"/>
+          <w:tab w:val="left" w:pos="13740"/>
+          <w:tab w:val="left" w:pos="14656"/>
+        </w:tabs>
+        <w:suppressAutoHyphens w:val="0"/>
+        <w:autoSpaceDN/>
+        <w:textAlignment w:val="auto"/>
+        <w:rPr>
+          <w:rFonts w:ascii="Consolas" w:eastAsia="Times New Roman" w:hAnsi="Consolas" w:cs="Courier New"/>
+          <w:color w:val="212529"/>
+          <w:kern w:val="0"/>
+          <w:sz w:val="20"/>
+          <w:szCs w:val="20"/>
+          <w:lang w:val="en-US" w:eastAsia="ru-RU" w:bidi="ar-SA"/>
+        </w:rPr>
+      </w:pPr>
+    </w:p>
+    <w:p>
+      <w:pPr>
+        <w:shd w:val="clear" w:color="auto" w:fill="FFFFFF"/>
+        <w:tabs>
+          <w:tab w:val="left" w:pos="916"/>
+          <w:tab w:val="left" w:pos="1832"/>
+          <w:tab w:val="left" w:pos="2748"/>
+          <w:tab w:val="left" w:pos="3664"/>
+          <w:tab w:val="left" w:pos="4580"/>
+          <w:tab w:val="left" w:pos="5496"/>
+          <w:tab w:val="left" w:pos="6412"/>
+          <w:tab w:val="left" w:pos="7328"/>
+          <w:tab w:val="left" w:pos="8244"/>
+          <w:tab w:val="left" w:pos="9160"/>
+          <w:tab w:val="left" w:pos="10076"/>
+          <w:tab w:val="left" w:pos="10992"/>
+          <w:tab w:val="left" w:pos="11908"/>
+          <w:tab w:val="left" w:pos="12824"/>
+          <w:tab w:val="left" w:pos="13740"/>
+          <w:tab w:val="left" w:pos="14656"/>
+        </w:tabs>
+        <w:suppressAutoHyphens w:val="0"/>
+        <w:autoSpaceDN/>
+        <w:textAlignment w:val="auto"/>
+        <w:rPr>
+          <w:rFonts w:ascii="Consolas" w:eastAsia="Times New Roman" w:hAnsi="Consolas" w:cs="Courier New"/>
+          <w:color w:val="212529"/>
+          <w:kern w:val="0"/>
+          <w:sz w:val="20"/>
+          <w:szCs w:val="20"/>
+          <w:lang w:val="en-US" w:eastAsia="ru-RU" w:bidi="ar-SA"/>
+        </w:rPr>
+      </w:pPr>
+    </w:p>
+    <w:p>
+      <w:pPr>
+        <w:shd w:val="clear" w:color="auto" w:fill="FFFFFF"/>
+        <w:tabs>
+          <w:tab w:val="left" w:pos="916"/>
+          <w:tab w:val="left" w:pos="1832"/>
+          <w:tab w:val="left" w:pos="2748"/>
+          <w:tab w:val="left" w:pos="3664"/>
+          <w:tab w:val="left" w:pos="4580"/>
+          <w:tab w:val="left" w:pos="5496"/>
+          <w:tab w:val="left" w:pos="6412"/>
+          <w:tab w:val="left" w:pos="7328"/>
+          <w:tab w:val="left" w:pos="8244"/>
+          <w:tab w:val="left" w:pos="9160"/>
+          <w:tab w:val="left" w:pos="10076"/>
+          <w:tab w:val="left" w:pos="10992"/>
+          <w:tab w:val="left" w:pos="11908"/>
+          <w:tab w:val="left" w:pos="12824"/>
+          <w:tab w:val="left" w:pos="13740"/>
+          <w:tab w:val="left" w:pos="14656"/>
+        </w:tabs>
+        <w:suppressAutoHyphens w:val="0"/>
+        <w:autoSpaceDN/>
+        <w:textAlignment w:val="auto"/>
+        <w:rPr>
+          <w:rFonts w:ascii="Consolas" w:eastAsia="Times New Roman" w:hAnsi="Consolas" w:cs="Courier New"/>
+          <w:color w:val="212529"/>
+          <w:kern w:val="0"/>
+          <w:sz w:val="20"/>
+          <w:szCs w:val="20"/>
+          <w:lang w:val="en-US" w:eastAsia="ru-RU" w:bidi="ar-SA"/>
+        </w:rPr>
+      </w:pPr>
+    </w:p>
+    <w:p>
+      <w:pPr>
+        <w:shd w:val="clear" w:color="auto" w:fill="FFFFFF"/>
+        <w:tabs>
+          <w:tab w:val="left" w:pos="916"/>
+          <w:tab w:val="left" w:pos="1832"/>
+          <w:tab w:val="left" w:pos="2748"/>
+          <w:tab w:val="left" w:pos="3664"/>
+          <w:tab w:val="left" w:pos="4580"/>
+          <w:tab w:val="left" w:pos="5496"/>
+          <w:tab w:val="left" w:pos="6412"/>
+          <w:tab w:val="left" w:pos="7328"/>
+          <w:tab w:val="left" w:pos="8244"/>
+          <w:tab w:val="left" w:pos="9160"/>
+          <w:tab w:val="left" w:pos="10076"/>
+          <w:tab w:val="left" w:pos="10992"/>
+          <w:tab w:val="left" w:pos="11908"/>
+          <w:tab w:val="left" w:pos="12824"/>
+          <w:tab w:val="left" w:pos="13740"/>
+          <w:tab w:val="left" w:pos="14656"/>
+        </w:tabs>
+        <w:suppressAutoHyphens w:val="0"/>
+        <w:autoSpaceDN/>
+        <w:textAlignment w:val="auto"/>
+        <w:rPr>
+          <w:rFonts w:ascii="Consolas" w:eastAsia="Times New Roman" w:hAnsi="Consolas" w:cs="Courier New"/>
+          <w:color w:val="212529"/>
+          <w:kern w:val="0"/>
+          <w:sz w:val="20"/>
+          <w:szCs w:val="20"/>
+          <w:lang w:val="en-US" w:eastAsia="ru-RU" w:bidi="ar-SA"/>
+        </w:rPr>
+      </w:pPr>
+    </w:p>
+    <w:p>
+      <w:pPr>
+        <w:shd w:val="clear" w:color="auto" w:fill="FFFFFF"/>
+        <w:tabs>
+          <w:tab w:val="left" w:pos="916"/>
+          <w:tab w:val="left" w:pos="1832"/>
+          <w:tab w:val="left" w:pos="2748"/>
+          <w:tab w:val="left" w:pos="3664"/>
+          <w:tab w:val="left" w:pos="4580"/>
+          <w:tab w:val="left" w:pos="5496"/>
+          <w:tab w:val="left" w:pos="6412"/>
+          <w:tab w:val="left" w:pos="7328"/>
+          <w:tab w:val="left" w:pos="8244"/>
+          <w:tab w:val="left" w:pos="9160"/>
+          <w:tab w:val="left" w:pos="10076"/>
+          <w:tab w:val="left" w:pos="10992"/>
+          <w:tab w:val="left" w:pos="11908"/>
+          <w:tab w:val="left" w:pos="12824"/>
+          <w:tab w:val="left" w:pos="13740"/>
+          <w:tab w:val="left" w:pos="14656"/>
+        </w:tabs>
+        <w:suppressAutoHyphens w:val="0"/>
+        <w:autoSpaceDN/>
+        <w:textAlignment w:val="auto"/>
+        <w:rPr>
+          <w:rFonts w:ascii="Consolas" w:eastAsia="Times New Roman" w:hAnsi="Consolas" w:cs="Courier New"/>
+          <w:color w:val="212529"/>
+          <w:kern w:val="0"/>
+          <w:sz w:val="20"/>
+          <w:szCs w:val="20"/>
+          <w:lang w:val="en-US" w:eastAsia="ru-RU" w:bidi="ar-SA"/>
+        </w:rPr>
+      </w:pPr>
+    </w:p>
+    <w:p>
+      <w:pPr>
+        <w:shd w:val="clear" w:color="auto" w:fill="FFFFFF"/>
+        <w:tabs>
+          <w:tab w:val="left" w:pos="916"/>
+          <w:tab w:val="left" w:pos="1832"/>
+          <w:tab w:val="left" w:pos="2748"/>
+          <w:tab w:val="left" w:pos="3664"/>
+          <w:tab w:val="left" w:pos="4580"/>
+          <w:tab w:val="left" w:pos="5496"/>
+          <w:tab w:val="left" w:pos="6412"/>
+          <w:tab w:val="left" w:pos="7328"/>
+          <w:tab w:val="left" w:pos="8244"/>
+          <w:tab w:val="left" w:pos="9160"/>
+          <w:tab w:val="left" w:pos="10076"/>
+          <w:tab w:val="left" w:pos="10992"/>
+          <w:tab w:val="left" w:pos="11908"/>
+          <w:tab w:val="left" w:pos="12824"/>
+          <w:tab w:val="left" w:pos="13740"/>
+          <w:tab w:val="left" w:pos="14656"/>
+        </w:tabs>
+        <w:suppressAutoHyphens w:val="0"/>
+        <w:autoSpaceDN/>
+        <w:textAlignment w:val="auto"/>
+        <w:rPr>
+          <w:rFonts w:ascii="Consolas" w:eastAsia="Times New Roman" w:hAnsi="Consolas" w:cs="Courier New"/>
+          <w:color w:val="212529"/>
+          <w:kern w:val="0"/>
+          <w:sz w:val="20"/>
+          <w:szCs w:val="20"/>
+          <w:lang w:val="en-US" w:eastAsia="ru-RU" w:bidi="ar-SA"/>
+        </w:rPr>
+      </w:pPr>
+    </w:p>
+    <w:p>
+      <w:pPr>
+        <w:shd w:val="clear" w:color="auto" w:fill="FFFFFF"/>
+        <w:tabs>
+          <w:tab w:val="left" w:pos="916"/>
+          <w:tab w:val="left" w:pos="1832"/>
+          <w:tab w:val="left" w:pos="2748"/>
+          <w:tab w:val="left" w:pos="3664"/>
+          <w:tab w:val="left" w:pos="4580"/>
+          <w:tab w:val="left" w:pos="5496"/>
+          <w:tab w:val="left" w:pos="6412"/>
+          <w:tab w:val="left" w:pos="7328"/>
+          <w:tab w:val="left" w:pos="8244"/>
+          <w:tab w:val="left" w:pos="9160"/>
+          <w:tab w:val="left" w:pos="10076"/>
+          <w:tab w:val="left" w:pos="10992"/>
+          <w:tab w:val="left" w:pos="11908"/>
+          <w:tab w:val="left" w:pos="12824"/>
+          <w:tab w:val="left" w:pos="13740"/>
+          <w:tab w:val="left" w:pos="14656"/>
+        </w:tabs>
+        <w:suppressAutoHyphens w:val="0"/>
+        <w:autoSpaceDN/>
+        <w:textAlignment w:val="auto"/>
+        <w:rPr>
+          <w:rFonts w:ascii="Consolas" w:eastAsia="Times New Roman" w:hAnsi="Consolas" w:cs="Courier New"/>
+          <w:color w:val="212529"/>
+          <w:kern w:val="0"/>
+          <w:sz w:val="20"/>
+          <w:szCs w:val="20"/>
+          <w:lang w:val="en-US" w:eastAsia="ru-RU" w:bidi="ar-SA"/>
+        </w:rPr>
+      </w:pPr>
+    </w:p>
+    <w:p>
+      <w:pPr>
+        <w:shd w:val="clear" w:color="auto" w:fill="FFFFFF"/>
+        <w:tabs>
+          <w:tab w:val="left" w:pos="916"/>
+          <w:tab w:val="left" w:pos="1832"/>
+          <w:tab w:val="left" w:pos="2748"/>
+          <w:tab w:val="left" w:pos="3664"/>
+          <w:tab w:val="left" w:pos="4580"/>
+          <w:tab w:val="left" w:pos="5496"/>
+          <w:tab w:val="left" w:pos="6412"/>
+          <w:tab w:val="left" w:pos="7328"/>
+          <w:tab w:val="left" w:pos="8244"/>
+          <w:tab w:val="left" w:pos="9160"/>
+          <w:tab w:val="left" w:pos="10076"/>
+          <w:tab w:val="left" w:pos="10992"/>
+          <w:tab w:val="left" w:pos="11908"/>
+          <w:tab w:val="left" w:pos="12824"/>
+          <w:tab w:val="left" w:pos="13740"/>
+          <w:tab w:val="left" w:pos="14656"/>
+        </w:tabs>
+        <w:suppressAutoHyphens w:val="0"/>
+        <w:autoSpaceDN/>
+        <w:textAlignment w:val="auto"/>
+        <w:rPr>
+          <w:rFonts w:ascii="Consolas" w:eastAsia="Times New Roman" w:hAnsi="Consolas" w:cs="Courier New"/>
+          <w:color w:val="212529"/>
+          <w:kern w:val="0"/>
+          <w:sz w:val="20"/>
+          <w:szCs w:val="20"/>
+          <w:lang w:val="en-US" w:eastAsia="ru-RU" w:bidi="ar-SA"/>
+        </w:rPr>
+      </w:pPr>
+    </w:p>
+    <w:p>
+      <w:pPr>
+        <w:shd w:val="clear" w:color="auto" w:fill="FFFFFF"/>
+        <w:tabs>
+          <w:tab w:val="left" w:pos="916"/>
+          <w:tab w:val="left" w:pos="1832"/>
+          <w:tab w:val="left" w:pos="2748"/>
+          <w:tab w:val="left" w:pos="3664"/>
+          <w:tab w:val="left" w:pos="4580"/>
+          <w:tab w:val="left" w:pos="5496"/>
+          <w:tab w:val="left" w:pos="6412"/>
+          <w:tab w:val="left" w:pos="7328"/>
+          <w:tab w:val="left" w:pos="8244"/>
+          <w:tab w:val="left" w:pos="9160"/>
+          <w:tab w:val="left" w:pos="10076"/>
+          <w:tab w:val="left" w:pos="10992"/>
+          <w:tab w:val="left" w:pos="11908"/>
+          <w:tab w:val="left" w:pos="12824"/>
+          <w:tab w:val="left" w:pos="13740"/>
+          <w:tab w:val="left" w:pos="14656"/>
+        </w:tabs>
+        <w:suppressAutoHyphens w:val="0"/>
+        <w:autoSpaceDN/>
+        <w:textAlignment w:val="auto"/>
+        <w:rPr>
+          <w:rFonts w:ascii="Consolas" w:eastAsia="Times New Roman" w:hAnsi="Consolas" w:cs="Courier New"/>
+          <w:color w:val="212529"/>
+          <w:kern w:val="0"/>
+          <w:sz w:val="20"/>
+          <w:szCs w:val="20"/>
+          <w:lang w:val="en-US" w:eastAsia="ru-RU" w:bidi="ar-SA"/>
+        </w:rPr>
+      </w:pPr>
+    </w:p>
+    <w:p>
+      <w:pPr>
+        <w:shd w:val="clear" w:color="auto" w:fill="FFFFFF"/>
+        <w:tabs>
+          <w:tab w:val="left" w:pos="916"/>
+          <w:tab w:val="left" w:pos="1832"/>
+          <w:tab w:val="left" w:pos="2748"/>
+          <w:tab w:val="left" w:pos="3664"/>
+          <w:tab w:val="left" w:pos="4580"/>
+          <w:tab w:val="left" w:pos="5496"/>
+          <w:tab w:val="left" w:pos="6412"/>
+          <w:tab w:val="left" w:pos="7328"/>
+          <w:tab w:val="left" w:pos="8244"/>
+          <w:tab w:val="left" w:pos="9160"/>
+          <w:tab w:val="left" w:pos="10076"/>
+          <w:tab w:val="left" w:pos="10992"/>
+          <w:tab w:val="left" w:pos="11908"/>
+          <w:tab w:val="left" w:pos="12824"/>
+          <w:tab w:val="left" w:pos="13740"/>
+          <w:tab w:val="left" w:pos="14656"/>
+        </w:tabs>
+        <w:suppressAutoHyphens w:val="0"/>
+        <w:autoSpaceDN/>
+        <w:textAlignment w:val="auto"/>
+        <w:rPr>
+          <w:rFonts w:ascii="Consolas" w:eastAsia="Times New Roman" w:hAnsi="Consolas" w:cs="Courier New"/>
+          <w:color w:val="212529"/>
+          <w:kern w:val="0"/>
+          <w:sz w:val="20"/>
+          <w:szCs w:val="20"/>
+          <w:lang w:val="en-US" w:eastAsia="ru-RU" w:bidi="ar-SA"/>
+        </w:rPr>
+      </w:pPr>
+    </w:p>
+    <w:p>
+      <w:pPr>
+        <w:shd w:val="clear" w:color="auto" w:fill="FFFFFF"/>
+        <w:tabs>
+          <w:tab w:val="left" w:pos="916"/>
+          <w:tab w:val="left" w:pos="1832"/>
+          <w:tab w:val="left" w:pos="2748"/>
+          <w:tab w:val="left" w:pos="3664"/>
+          <w:tab w:val="left" w:pos="4580"/>
+          <w:tab w:val="left" w:pos="5496"/>
+          <w:tab w:val="left" w:pos="6412"/>
+          <w:tab w:val="left" w:pos="7328"/>
+          <w:tab w:val="left" w:pos="8244"/>
+          <w:tab w:val="left" w:pos="9160"/>
+          <w:tab w:val="left" w:pos="10076"/>
+          <w:tab w:val="left" w:pos="10992"/>
+          <w:tab w:val="left" w:pos="11908"/>
+          <w:tab w:val="left" w:pos="12824"/>
+          <w:tab w:val="left" w:pos="13740"/>
+          <w:tab w:val="left" w:pos="14656"/>
+        </w:tabs>
+        <w:suppressAutoHyphens w:val="0"/>
+        <w:autoSpaceDN/>
+        <w:textAlignment w:val="auto"/>
+        <w:rPr>
+          <w:rFonts w:ascii="Consolas" w:eastAsia="Times New Roman" w:hAnsi="Consolas" w:cs="Courier New"/>
+          <w:color w:val="212529"/>
+          <w:kern w:val="0"/>
+          <w:sz w:val="20"/>
+          <w:szCs w:val="20"/>
+          <w:lang w:val="en-US" w:eastAsia="ru-RU" w:bidi="ar-SA"/>
+        </w:rPr>
+      </w:pPr>
+    </w:p>
+    <w:p>
+      <w:pPr>
+        <w:shd w:val="clear" w:color="auto" w:fill="FFFFFF"/>
+        <w:tabs>
+          <w:tab w:val="left" w:pos="916"/>
+          <w:tab w:val="left" w:pos="1832"/>
+          <w:tab w:val="left" w:pos="2748"/>
+          <w:tab w:val="left" w:pos="3664"/>
+          <w:tab w:val="left" w:pos="4580"/>
+          <w:tab w:val="left" w:pos="5496"/>
+          <w:tab w:val="left" w:pos="6412"/>
+          <w:tab w:val="left" w:pos="7328"/>
+          <w:tab w:val="left" w:pos="8244"/>
+          <w:tab w:val="left" w:pos="9160"/>
+          <w:tab w:val="left" w:pos="10076"/>
+          <w:tab w:val="left" w:pos="10992"/>
+          <w:tab w:val="left" w:pos="11908"/>
+          <w:tab w:val="left" w:pos="12824"/>
+          <w:tab w:val="left" w:pos="13740"/>
+          <w:tab w:val="left" w:pos="14656"/>
+        </w:tabs>
+        <w:suppressAutoHyphens w:val="0"/>
+        <w:autoSpaceDN/>
+        <w:textAlignment w:val="auto"/>
+        <w:rPr>
+          <w:rFonts w:ascii="Consolas" w:eastAsia="Times New Roman" w:hAnsi="Consolas" w:cs="Courier New"/>
+          <w:color w:val="212529"/>
+          <w:kern w:val="0"/>
+          <w:sz w:val="20"/>
+          <w:szCs w:val="20"/>
+          <w:lang w:val="en-US" w:eastAsia="ru-RU" w:bidi="ar-SA"/>
+        </w:rPr>
+      </w:pPr>
+    </w:p>
+    <w:p>
+      <w:pPr>
+        <w:shd w:val="clear" w:color="auto" w:fill="FFFFFF"/>
+        <w:tabs>
+          <w:tab w:val="left" w:pos="916"/>
+          <w:tab w:val="left" w:pos="1832"/>
+          <w:tab w:val="left" w:pos="2748"/>
+          <w:tab w:val="left" w:pos="3664"/>
+          <w:tab w:val="left" w:pos="4580"/>
+          <w:tab w:val="left" w:pos="5496"/>
+          <w:tab w:val="left" w:pos="6412"/>
+          <w:tab w:val="left" w:pos="7328"/>
+          <w:tab w:val="left" w:pos="8244"/>
+          <w:tab w:val="left" w:pos="9160"/>
+          <w:tab w:val="left" w:pos="10076"/>
+          <w:tab w:val="left" w:pos="10992"/>
+          <w:tab w:val="left" w:pos="11908"/>
+          <w:tab w:val="left" w:pos="12824"/>
+          <w:tab w:val="left" w:pos="13740"/>
+          <w:tab w:val="left" w:pos="14656"/>
+        </w:tabs>
+        <w:suppressAutoHyphens w:val="0"/>
+        <w:autoSpaceDN/>
+        <w:textAlignment w:val="auto"/>
+        <w:rPr>
+          <w:rFonts w:ascii="Consolas" w:eastAsia="Times New Roman" w:hAnsi="Consolas" w:cs="Courier New"/>
+          <w:color w:val="212529"/>
+          <w:kern w:val="0"/>
+          <w:sz w:val="20"/>
+          <w:szCs w:val="20"/>
+          <w:lang w:val="en-US" w:eastAsia="ru-RU" w:bidi="ar-SA"/>
+        </w:rPr>
+      </w:pPr>
+    </w:p>
+    <w:p>
+      <w:pPr>
+        <w:shd w:val="clear" w:color="auto" w:fill="FFFFFF"/>
+        <w:tabs>
+          <w:tab w:val="left" w:pos="916"/>
+          <w:tab w:val="left" w:pos="1832"/>
+          <w:tab w:val="left" w:pos="2748"/>
+          <w:tab w:val="left" w:pos="3664"/>
+          <w:tab w:val="left" w:pos="4580"/>
+          <w:tab w:val="left" w:pos="5496"/>
+          <w:tab w:val="left" w:pos="6412"/>
+          <w:tab w:val="left" w:pos="7328"/>
+          <w:tab w:val="left" w:pos="8244"/>
+          <w:tab w:val="left" w:pos="9160"/>
+          <w:tab w:val="left" w:pos="10076"/>
+          <w:tab w:val="left" w:pos="10992"/>
+          <w:tab w:val="left" w:pos="11908"/>
+          <w:tab w:val="left" w:pos="12824"/>
+          <w:tab w:val="left" w:pos="13740"/>
+          <w:tab w:val="left" w:pos="14656"/>
+        </w:tabs>
+        <w:suppressAutoHyphens w:val="0"/>
+        <w:autoSpaceDN/>
+        <w:textAlignment w:val="auto"/>
+        <w:rPr>
+          <w:rFonts w:ascii="Consolas" w:eastAsia="Times New Roman" w:hAnsi="Consolas" w:cs="Courier New"/>
+          <w:color w:val="212529"/>
+          <w:kern w:val="0"/>
+          <w:sz w:val="20"/>
+          <w:szCs w:val="20"/>
+          <w:lang w:val="en-US" w:eastAsia="ru-RU" w:bidi="ar-SA"/>
+        </w:rPr>
+      </w:pPr>
+    </w:p>
+    <w:p>
+      <w:pPr>
+        <w:shd w:val="clear" w:color="auto" w:fill="FFFFFF"/>
+        <w:tabs>
+          <w:tab w:val="left" w:pos="916"/>
+          <w:tab w:val="left" w:pos="1832"/>
+          <w:tab w:val="left" w:pos="2748"/>
+          <w:tab w:val="left" w:pos="3664"/>
+          <w:tab w:val="left" w:pos="4580"/>
+          <w:tab w:val="left" w:pos="5496"/>
+          <w:tab w:val="left" w:pos="6412"/>
+          <w:tab w:val="left" w:pos="7328"/>
+          <w:tab w:val="left" w:pos="8244"/>
+          <w:tab w:val="left" w:pos="9160"/>
+          <w:tab w:val="left" w:pos="10076"/>
+          <w:tab w:val="left" w:pos="10992"/>
+          <w:tab w:val="left" w:pos="11908"/>
+          <w:tab w:val="left" w:pos="12824"/>
+          <w:tab w:val="left" w:pos="13740"/>
+          <w:tab w:val="left" w:pos="14656"/>
+        </w:tabs>
+        <w:suppressAutoHyphens w:val="0"/>
+        <w:autoSpaceDN/>
+        <w:textAlignment w:val="auto"/>
+        <w:rPr>
+          <w:rFonts w:ascii="Consolas" w:eastAsia="Times New Roman" w:hAnsi="Consolas" w:cs="Courier New"/>
+          <w:color w:val="212529"/>
+          <w:kern w:val="0"/>
+          <w:sz w:val="20"/>
+          <w:szCs w:val="20"/>
+          <w:lang w:val="en-US" w:eastAsia="ru-RU" w:bidi="ar-SA"/>
+        </w:rPr>
+      </w:pPr>
+    </w:p>
+    <w:p>
+      <w:pPr>
+        <w:shd w:val="clear" w:color="auto" w:fill="FFFFFF"/>
+        <w:tabs>
+          <w:tab w:val="left" w:pos="916"/>
+          <w:tab w:val="left" w:pos="1832"/>
+          <w:tab w:val="left" w:pos="2748"/>
+          <w:tab w:val="left" w:pos="3664"/>
+          <w:tab w:val="left" w:pos="4580"/>
+          <w:tab w:val="left" w:pos="5496"/>
+          <w:tab w:val="left" w:pos="6412"/>
+          <w:tab w:val="left" w:pos="7328"/>
+          <w:tab w:val="left" w:pos="8244"/>
+          <w:tab w:val="left" w:pos="9160"/>
+          <w:tab w:val="left" w:pos="10076"/>
+          <w:tab w:val="left" w:pos="10992"/>
+          <w:tab w:val="left" w:pos="11908"/>
+          <w:tab w:val="left" w:pos="12824"/>
+          <w:tab w:val="left" w:pos="13740"/>
+          <w:tab w:val="left" w:pos="14656"/>
+        </w:tabs>
+        <w:suppressAutoHyphens w:val="0"/>
+        <w:autoSpaceDN/>
+        <w:textAlignment w:val="auto"/>
+        <w:rPr>
+          <w:rFonts w:ascii="Consolas" w:eastAsia="Times New Roman" w:hAnsi="Consolas" w:cs="Courier New"/>
+          <w:color w:val="212529"/>
+          <w:kern w:val="0"/>
+          <w:sz w:val="20"/>
+          <w:szCs w:val="20"/>
+          <w:lang w:val="en-US" w:eastAsia="ru-RU" w:bidi="ar-SA"/>
+        </w:rPr>
+      </w:pPr>
+    </w:p>
+    <w:p>
+      <w:pPr>
+        <w:shd w:val="clear" w:color="auto" w:fill="FFFFFF"/>
+        <w:tabs>
+          <w:tab w:val="left" w:pos="916"/>
+          <w:tab w:val="left" w:pos="1832"/>
+          <w:tab w:val="left" w:pos="2748"/>
+          <w:tab w:val="left" w:pos="3664"/>
+          <w:tab w:val="left" w:pos="4580"/>
+          <w:tab w:val="left" w:pos="5496"/>
+          <w:tab w:val="left" w:pos="6412"/>
+          <w:tab w:val="left" w:pos="7328"/>
+          <w:tab w:val="left" w:pos="8244"/>
+          <w:tab w:val="left" w:pos="9160"/>
+          <w:tab w:val="left" w:pos="10076"/>
+          <w:tab w:val="left" w:pos="10992"/>
+          <w:tab w:val="left" w:pos="11908"/>
+          <w:tab w:val="left" w:pos="12824"/>
+          <w:tab w:val="left" w:pos="13740"/>
+          <w:tab w:val="left" w:pos="14656"/>
+        </w:tabs>
+        <w:suppressAutoHyphens w:val="0"/>
+        <w:autoSpaceDN/>
+        <w:textAlignment w:val="auto"/>
+        <w:rPr>
+          <w:rFonts w:ascii="Consolas" w:eastAsia="Times New Roman" w:hAnsi="Consolas" w:cs="Courier New"/>
+          <w:color w:val="212529"/>
+          <w:kern w:val="0"/>
+          <w:sz w:val="20"/>
+          <w:szCs w:val="20"/>
+          <w:lang w:val="en-US" w:eastAsia="ru-RU" w:bidi="ar-SA"/>
+        </w:rPr>
+      </w:pPr>
+    </w:p>
+    <w:p>
+      <w:pPr>
+        <w:shd w:val="clear" w:color="auto" w:fill="FFFFFF"/>
+        <w:tabs>
+          <w:tab w:val="left" w:pos="916"/>
+          <w:tab w:val="left" w:pos="1832"/>
+          <w:tab w:val="left" w:pos="2748"/>
+          <w:tab w:val="left" w:pos="3664"/>
+          <w:tab w:val="left" w:pos="4580"/>
+          <w:tab w:val="left" w:pos="5496"/>
+          <w:tab w:val="left" w:pos="6412"/>
+          <w:tab w:val="left" w:pos="7328"/>
+          <w:tab w:val="left" w:pos="8244"/>
+          <w:tab w:val="left" w:pos="9160"/>
+          <w:tab w:val="left" w:pos="10076"/>
+          <w:tab w:val="left" w:pos="10992"/>
+          <w:tab w:val="left" w:pos="11908"/>
+          <w:tab w:val="left" w:pos="12824"/>
+          <w:tab w:val="left" w:pos="13740"/>
+          <w:tab w:val="left" w:pos="14656"/>
+        </w:tabs>
+        <w:suppressAutoHyphens w:val="0"/>
+        <w:autoSpaceDN/>
+        <w:textAlignment w:val="auto"/>
+        <w:rPr>
+          <w:rFonts w:ascii="Consolas" w:eastAsia="Times New Roman" w:hAnsi="Consolas" w:cs="Courier New"/>
+          <w:color w:val="212529"/>
+          <w:kern w:val="0"/>
+          <w:sz w:val="20"/>
+          <w:szCs w:val="20"/>
+          <w:lang w:val="en-US" w:eastAsia="ru-RU" w:bidi="ar-SA"/>
+        </w:rPr>
+      </w:pPr>
+    </w:p>
+    <w:p>
+      <w:pPr>
+        <w:shd w:val="clear" w:color="auto" w:fill="FFFFFF"/>
+        <w:tabs>
+          <w:tab w:val="left" w:pos="916"/>
+          <w:tab w:val="left" w:pos="1832"/>
+          <w:tab w:val="left" w:pos="2748"/>
+          <w:tab w:val="left" w:pos="3664"/>
+          <w:tab w:val="left" w:pos="4580"/>
+          <w:tab w:val="left" w:pos="5496"/>
+          <w:tab w:val="left" w:pos="6412"/>
+          <w:tab w:val="left" w:pos="7328"/>
+          <w:tab w:val="left" w:pos="8244"/>
+          <w:tab w:val="left" w:pos="9160"/>
+          <w:tab w:val="left" w:pos="10076"/>
+          <w:tab w:val="left" w:pos="10992"/>
+          <w:tab w:val="left" w:pos="11908"/>
+          <w:tab w:val="left" w:pos="12824"/>
+          <w:tab w:val="left" w:pos="13740"/>
+          <w:tab w:val="left" w:pos="14656"/>
+        </w:tabs>
+        <w:suppressAutoHyphens w:val="0"/>
+        <w:autoSpaceDN/>
+        <w:textAlignment w:val="auto"/>
+        <w:rPr>
+          <w:rFonts w:ascii="Consolas" w:eastAsia="Times New Roman" w:hAnsi="Consolas" w:cs="Courier New"/>
+          <w:color w:val="212529"/>
+          <w:kern w:val="0"/>
+          <w:sz w:val="20"/>
+          <w:szCs w:val="20"/>
+          <w:lang w:val="en-US" w:eastAsia="ru-RU" w:bidi="ar-SA"/>
+        </w:rPr>
+      </w:pPr>
+    </w:p>
+    <w:p>
+      <w:pPr>
+        <w:shd w:val="clear" w:color="auto" w:fill="FFFFFF"/>
+        <w:tabs>
+          <w:tab w:val="left" w:pos="916"/>
+          <w:tab w:val="left" w:pos="1832"/>
+          <w:tab w:val="left" w:pos="2748"/>
+          <w:tab w:val="left" w:pos="3664"/>
+          <w:tab w:val="left" w:pos="4580"/>
+          <w:tab w:val="left" w:pos="5496"/>
+          <w:tab w:val="left" w:pos="6412"/>
+          <w:tab w:val="left" w:pos="7328"/>
+          <w:tab w:val="left" w:pos="8244"/>
+          <w:tab w:val="left" w:pos="9160"/>
+          <w:tab w:val="left" w:pos="10076"/>
+          <w:tab w:val="left" w:pos="10992"/>
+          <w:tab w:val="left" w:pos="11908"/>
+          <w:tab w:val="left" w:pos="12824"/>
+          <w:tab w:val="left" w:pos="13740"/>
+          <w:tab w:val="left" w:pos="14656"/>
+        </w:tabs>
+        <w:suppressAutoHyphens w:val="0"/>
+        <w:autoSpaceDN/>
+        <w:textAlignment w:val="auto"/>
+        <w:rPr>
+          <w:rFonts w:ascii="Consolas" w:eastAsia="Times New Roman" w:hAnsi="Consolas" w:cs="Courier New"/>
+          <w:color w:val="212529"/>
+          <w:kern w:val="0"/>
+          <w:sz w:val="20"/>
+          <w:szCs w:val="20"/>
+          <w:lang w:val="en-US" w:eastAsia="ru-RU" w:bidi="ar-SA"/>
+        </w:rPr>
+      </w:pPr>
+    </w:p>
+    <w:p>
+      <w:pPr>
+        <w:shd w:val="clear" w:color="auto" w:fill="FFFFFF"/>
+        <w:tabs>
+          <w:tab w:val="left" w:pos="916"/>
+          <w:tab w:val="left" w:pos="1832"/>
+          <w:tab w:val="left" w:pos="2748"/>
+          <w:tab w:val="left" w:pos="3664"/>
+          <w:tab w:val="left" w:pos="4580"/>
+          <w:tab w:val="left" w:pos="5496"/>
+          <w:tab w:val="left" w:pos="6412"/>
+          <w:tab w:val="left" w:pos="7328"/>
+          <w:tab w:val="left" w:pos="8244"/>
+          <w:tab w:val="left" w:pos="9160"/>
+          <w:tab w:val="left" w:pos="10076"/>
+          <w:tab w:val="left" w:pos="10992"/>
+          <w:tab w:val="left" w:pos="11908"/>
+          <w:tab w:val="left" w:pos="12824"/>
+          <w:tab w:val="left" w:pos="13740"/>
+          <w:tab w:val="left" w:pos="14656"/>
+        </w:tabs>
+        <w:suppressAutoHyphens w:val="0"/>
+        <w:autoSpaceDN/>
+        <w:textAlignment w:val="auto"/>
+        <w:rPr>
+          <w:rFonts w:ascii="Consolas" w:eastAsia="Times New Roman" w:hAnsi="Consolas" w:cs="Courier New"/>
+          <w:color w:val="212529"/>
+          <w:kern w:val="0"/>
+          <w:sz w:val="20"/>
+          <w:szCs w:val="20"/>
+          <w:lang w:val="en-US" w:eastAsia="ru-RU" w:bidi="ar-SA"/>
+        </w:rPr>
+      </w:pPr>
+    </w:p>
+    <w:p>
+      <w:pPr>
+        <w:shd w:val="clear" w:color="auto" w:fill="FFFFFF"/>
+        <w:tabs>
+          <w:tab w:val="left" w:pos="916"/>
+          <w:tab w:val="left" w:pos="1832"/>
+          <w:tab w:val="left" w:pos="2748"/>
+          <w:tab w:val="left" w:pos="3664"/>
+          <w:tab w:val="left" w:pos="4580"/>
+          <w:tab w:val="left" w:pos="5496"/>
+          <w:tab w:val="left" w:pos="6412"/>
+          <w:tab w:val="left" w:pos="7328"/>
+          <w:tab w:val="left" w:pos="8244"/>
+          <w:tab w:val="left" w:pos="9160"/>
+          <w:tab w:val="left" w:pos="10076"/>
+          <w:tab w:val="left" w:pos="10992"/>
+          <w:tab w:val="left" w:pos="11908"/>
+          <w:tab w:val="left" w:pos="12824"/>
+          <w:tab w:val="left" w:pos="13740"/>
+          <w:tab w:val="left" w:pos="14656"/>
+        </w:tabs>
+        <w:suppressAutoHyphens w:val="0"/>
+        <w:autoSpaceDN/>
+        <w:textAlignment w:val="auto"/>
+        <w:rPr>
+          <w:rFonts w:ascii="Consolas" w:eastAsia="Times New Roman" w:hAnsi="Consolas" w:cs="Courier New"/>
+          <w:color w:val="212529"/>
+          <w:kern w:val="0"/>
           <w:sz w:val="21"/>
           <w:szCs w:val="21"/>
-          <w:lang w:eastAsia="ru-RU" w:bidi="ar-SA"/>
-        </w:rPr>
-      </w:pPr>
-      <w:r>
-        <w:rPr>
-          <w:rFonts w:ascii="Consolas" w:eastAsia="Times New Roman" w:hAnsi="Consolas" w:cs="Courier New"/>
-          <w:color w:val="212529"/>
-          <w:kern w:val="0"/>
-          <w:sz w:val="20"/>
-          <w:szCs w:val="20"/>
-          <w:lang w:eastAsia="ru-RU" w:bidi="ar-SA"/>
-        </w:rPr>
-        <w:t>}</w:t>
-      </w:r>
+          <w:lang w:val="en-US" w:eastAsia="ru-RU" w:bidi="ar-SA"/>
+        </w:rPr>
+      </w:pPr>
     </w:p>
     <w:p>
       <w:pPr>
@@ -6302,7 +7288,7 @@
           <w:rFonts w:ascii="Times New Roman" w:eastAsia="Times New Roman" w:hAnsi="Times New Roman" w:cs="Times New Roman"/>
           <w:color w:val="212529"/>
           <w:kern w:val="0"/>
-          <w:lang w:eastAsia="ru-RU" w:bidi="ar-SA"/>
+          <w:lang w:val="en-US" w:eastAsia="ru-RU" w:bidi="ar-SA"/>
         </w:rPr>
       </w:pPr>
     </w:p>
@@ -6314,6 +7300,7 @@
           <w:sz w:val="32"/>
           <w:szCs w:val="32"/>
           <w:u w:val="single"/>
+          <w:lang w:val="en-US"/>
         </w:rPr>
       </w:pPr>
       <w:bookmarkStart w:id="1" w:name="_Toc85409913"/>
@@ -6323,14 +7310,32 @@
           <w:szCs w:val="32"/>
           <w:u w:val="single"/>
         </w:rPr>
-        <w:t>Ход работы</w:t>
+        <w:lastRenderedPageBreak/>
+        <w:t>Ход</w:t>
+      </w:r>
+      <w:r>
+        <w:rPr>
+          <w:sz w:val="32"/>
+          <w:szCs w:val="32"/>
+          <w:u w:val="single"/>
+          <w:lang w:val="en-US"/>
+        </w:rPr>
+        <w:t xml:space="preserve"> </w:t>
+      </w:r>
+      <w:r>
+        <w:rPr>
+          <w:sz w:val="32"/>
+          <w:szCs w:val="32"/>
+          <w:u w:val="single"/>
+        </w:rPr>
+        <w:t>работы</w:t>
       </w:r>
       <w:bookmarkEnd w:id="1"/>
     </w:p>
     <w:p>
       <w:pPr>
         <w:rPr>
-          <w:lang w:eastAsia="ru-RU" w:bidi="ar-SA"/>
+          <w:lang w:val="en-US" w:eastAsia="ru-RU" w:bidi="ar-SA"/>
         </w:rPr>
       </w:pPr>
     </w:p>
@@ -6361,7 +7366,7 @@
     <w:p>
       <w:pPr>
         <w:rPr>
-          <w:lang w:val="en-US" w:eastAsia="ru-RU" w:bidi="ar-SA"/>
+          <w:lang w:eastAsia="ru-RU" w:bidi="ar-SA"/>
         </w:rPr>
       </w:pPr>
       <w:r>
@@ -6369,10 +7374,10 @@
           <w:noProof/>
         </w:rPr>
         <w:drawing>
-          <wp:inline distT="0" distB="0" distL="0" distR="0" wp14:anchorId="596810ED" wp14:editId="1B6E73EC">
-            <wp:extent cx="6120130" cy="3117215"/>
-            <wp:effectExtent l="0" t="0" r="0" b="6985"/>
-            <wp:docPr id="2" name="Рисунок 2"/>
+          <wp:inline distT="0" distB="0" distL="0" distR="0" wp14:anchorId="1707F764" wp14:editId="4A01A8C1">
+            <wp:extent cx="5506872" cy="5433012"/>
+            <wp:effectExtent l="0" t="0" r="0" b="0"/>
+            <wp:docPr id="1" name="Рисунок 1"/>
             <wp:cNvGraphicFramePr>
               <a:graphicFrameLocks xmlns:a="http://schemas.openxmlformats.org/drawingml/2006/main" noChangeAspect="1"/>
             </wp:cNvGraphicFramePr>
@@ -6380,7 +7385,7 @@
               <a:graphicData uri="http://schemas.openxmlformats.org/drawingml/2006/picture">
                 <pic:pic xmlns:pic="http://schemas.openxmlformats.org/drawingml/2006/picture">
                   <pic:nvPicPr>
-                    <pic:cNvPr id="0" name="Picture 5"/>
+                    <pic:cNvPr id="0" name="Picture 1"/>
                     <pic:cNvPicPr>
                       <a:picLocks noChangeAspect="1" noChangeArrowheads="1"/>
                     </pic:cNvPicPr>
@@ -6401,7 +7406,7 @@
                   <pic:spPr bwMode="auto">
                     <a:xfrm>
                       <a:off x="0" y="0"/>
-                      <a:ext cx="6120130" cy="3117215"/>
+                      <a:ext cx="5512070" cy="5438141"/>
                     </a:xfrm>
                     <a:prstGeom prst="rect">
                       <a:avLst/>
@@ -6421,7 +7426,7 @@
     <w:p>
       <w:pPr>
         <w:rPr>
-          <w:lang w:val="en-US" w:eastAsia="ru-RU" w:bidi="ar-SA"/>
+          <w:lang w:eastAsia="ru-RU" w:bidi="ar-SA"/>
         </w:rPr>
       </w:pPr>
     </w:p>
@@ -6440,87 +7445,12 @@
           <w:lang w:eastAsia="ru-RU" w:bidi="ar-SA"/>
         </w:rPr>
       </w:pPr>
-    </w:p>
-    <w:p>
-      <w:pPr>
-        <w:rPr>
-          <w:lang w:eastAsia="ru-RU" w:bidi="ar-SA"/>
-        </w:rPr>
-      </w:pPr>
-      <w:r>
-        <w:rPr>
-          <w:lang w:eastAsia="ru-RU" w:bidi="ar-SA"/>
-        </w:rPr>
-        <w:lastRenderedPageBreak/>
-        <w:t xml:space="preserve">Документация </w:t>
-      </w:r>
-      <w:proofErr w:type="spellStart"/>
-      <w:r>
-        <w:rPr>
-          <w:lang w:val="en-US" w:eastAsia="ru-RU" w:bidi="ar-SA"/>
-        </w:rPr>
-        <w:t>Javado</w:t>
-      </w:r>
-      <w:proofErr w:type="spellEnd"/>
-      <w:r>
-        <w:rPr>
-          <w:lang w:eastAsia="ru-RU" w:bidi="ar-SA"/>
-        </w:rPr>
-        <w:t xml:space="preserve">с: </w:t>
-      </w:r>
-    </w:p>
-    <w:p>
-      <w:pPr>
-        <w:rPr>
-          <w:rStyle w:val="a8"/>
-          <w:lang w:eastAsia="ru-RU" w:bidi="ar-SA"/>
-        </w:rPr>
-      </w:pPr>
-      <w:hyperlink r:id="rId9" w:history="1">
-        <w:r>
-          <w:rPr>
-            <w:rStyle w:val="a8"/>
-            <w:lang w:eastAsia="ru-RU" w:bidi="ar-SA"/>
-          </w:rPr>
-          <w:t>https://dimaledentsov.github.io/lab5_</w:t>
-        </w:r>
-        <w:r>
-          <w:rPr>
-            <w:rStyle w:val="a8"/>
-            <w:lang w:eastAsia="ru-RU" w:bidi="ar-SA"/>
-          </w:rPr>
-          <w:t>j</w:t>
-        </w:r>
-        <w:r>
-          <w:rPr>
-            <w:rStyle w:val="a8"/>
-            <w:lang w:eastAsia="ru-RU" w:bidi="ar-SA"/>
-          </w:rPr>
-          <w:t>avadoc.github.io/</w:t>
-        </w:r>
-      </w:hyperlink>
-    </w:p>
-    <w:p>
-      <w:pPr>
-        <w:rPr>
-          <w:lang w:eastAsia="ru-RU" w:bidi="ar-SA"/>
-        </w:rPr>
-      </w:pPr>
-    </w:p>
-    <w:p>
-      <w:pPr>
+      <w:r>
         <w:rPr>
           <w:rFonts w:ascii="Times New Roman" w:eastAsiaTheme="majorEastAsia" w:hAnsi="Times New Roman" w:cs="Times New Roman"/>
           <w:szCs w:val="21"/>
           <w:lang w:eastAsia="ru-RU" w:bidi="ar-SA"/>
         </w:rPr>
-      </w:pPr>
-      <w:r>
-        <w:rPr>
-          <w:rFonts w:ascii="Times New Roman" w:eastAsiaTheme="majorEastAsia" w:hAnsi="Times New Roman" w:cs="Times New Roman"/>
-          <w:szCs w:val="21"/>
-          <w:lang w:eastAsia="ru-RU" w:bidi="ar-SA"/>
-        </w:rPr>
         <w:t>Исходный код:</w:t>
       </w:r>
     </w:p>
@@ -6531,166 +7461,89 @@
           <w:lang w:eastAsia="ru-RU" w:bidi="ar-SA"/>
         </w:rPr>
       </w:pPr>
-      <w:hyperlink r:id="rId10" w:history="1">
-        <w:r>
-          <w:rPr>
-            <w:rStyle w:val="a8"/>
-            <w:rFonts w:ascii="Times New Roman" w:hAnsi="Times New Roman" w:cs="Times New Roman"/>
-            <w:lang w:val="en-US" w:eastAsia="ru-RU" w:bidi="ar-SA"/>
-          </w:rPr>
-          <w:t>https</w:t>
-        </w:r>
-        <w:r>
-          <w:rPr>
-            <w:rStyle w:val="a8"/>
-            <w:rFonts w:ascii="Times New Roman" w:hAnsi="Times New Roman" w:cs="Times New Roman"/>
-            <w:lang w:eastAsia="ru-RU" w:bidi="ar-SA"/>
-          </w:rPr>
-          <w:t>://</w:t>
-        </w:r>
-        <w:proofErr w:type="spellStart"/>
-        <w:r>
-          <w:rPr>
-            <w:rStyle w:val="a8"/>
-            <w:rFonts w:ascii="Times New Roman" w:hAnsi="Times New Roman" w:cs="Times New Roman"/>
-            <w:lang w:val="en-US" w:eastAsia="ru-RU" w:bidi="ar-SA"/>
-          </w:rPr>
-          <w:t>github</w:t>
-        </w:r>
-        <w:proofErr w:type="spellEnd"/>
-        <w:r>
-          <w:rPr>
-            <w:rStyle w:val="a8"/>
-            <w:rFonts w:ascii="Times New Roman" w:hAnsi="Times New Roman" w:cs="Times New Roman"/>
-            <w:lang w:eastAsia="ru-RU" w:bidi="ar-SA"/>
-          </w:rPr>
-          <w:t>.</w:t>
-        </w:r>
-        <w:r>
-          <w:rPr>
-            <w:rStyle w:val="a8"/>
-            <w:rFonts w:ascii="Times New Roman" w:hAnsi="Times New Roman" w:cs="Times New Roman"/>
-            <w:lang w:val="en-US" w:eastAsia="ru-RU" w:bidi="ar-SA"/>
-          </w:rPr>
-          <w:t>com</w:t>
-        </w:r>
-        <w:r>
-          <w:rPr>
-            <w:rStyle w:val="a8"/>
-            <w:rFonts w:ascii="Times New Roman" w:hAnsi="Times New Roman" w:cs="Times New Roman"/>
-            <w:lang w:eastAsia="ru-RU" w:bidi="ar-SA"/>
-          </w:rPr>
-          <w:t>/</w:t>
-        </w:r>
-        <w:proofErr w:type="spellStart"/>
-        <w:r>
-          <w:rPr>
-            <w:rStyle w:val="a8"/>
-            <w:rFonts w:ascii="Times New Roman" w:hAnsi="Times New Roman" w:cs="Times New Roman"/>
-            <w:lang w:val="en-US" w:eastAsia="ru-RU" w:bidi="ar-SA"/>
-          </w:rPr>
-          <w:t>DimaLedentsov</w:t>
-        </w:r>
-        <w:proofErr w:type="spellEnd"/>
-        <w:r>
-          <w:rPr>
-            <w:rStyle w:val="a8"/>
-            <w:rFonts w:ascii="Times New Roman" w:hAnsi="Times New Roman" w:cs="Times New Roman"/>
-            <w:lang w:eastAsia="ru-RU" w:bidi="ar-SA"/>
-          </w:rPr>
-          <w:t>/</w:t>
-        </w:r>
-        <w:r>
-          <w:rPr>
-            <w:rStyle w:val="a8"/>
-            <w:rFonts w:ascii="Times New Roman" w:hAnsi="Times New Roman" w:cs="Times New Roman"/>
-            <w:lang w:val="en-US" w:eastAsia="ru-RU" w:bidi="ar-SA"/>
-          </w:rPr>
-          <w:t>ITMO</w:t>
-        </w:r>
-        <w:r>
-          <w:rPr>
-            <w:rStyle w:val="a8"/>
-            <w:rFonts w:ascii="Times New Roman" w:hAnsi="Times New Roman" w:cs="Times New Roman"/>
-            <w:lang w:eastAsia="ru-RU" w:bidi="ar-SA"/>
-          </w:rPr>
-          <w:t>/</w:t>
-        </w:r>
-        <w:r>
-          <w:rPr>
-            <w:rStyle w:val="a8"/>
-            <w:rFonts w:ascii="Times New Roman" w:hAnsi="Times New Roman" w:cs="Times New Roman"/>
-            <w:lang w:val="en-US" w:eastAsia="ru-RU" w:bidi="ar-SA"/>
-          </w:rPr>
-          <w:t>tree</w:t>
-        </w:r>
-        <w:r>
-          <w:rPr>
-            <w:rStyle w:val="a8"/>
-            <w:rFonts w:ascii="Times New Roman" w:hAnsi="Times New Roman" w:cs="Times New Roman"/>
-            <w:lang w:eastAsia="ru-RU" w:bidi="ar-SA"/>
-          </w:rPr>
-          <w:t>/</w:t>
-        </w:r>
-        <w:r>
-          <w:rPr>
-            <w:rStyle w:val="a8"/>
-            <w:rFonts w:ascii="Times New Roman" w:hAnsi="Times New Roman" w:cs="Times New Roman"/>
-            <w:lang w:val="en-US" w:eastAsia="ru-RU" w:bidi="ar-SA"/>
-          </w:rPr>
-          <w:t>main</w:t>
-        </w:r>
-        <w:r>
-          <w:rPr>
-            <w:rStyle w:val="a8"/>
-            <w:rFonts w:ascii="Times New Roman" w:hAnsi="Times New Roman" w:cs="Times New Roman"/>
-            <w:lang w:eastAsia="ru-RU" w:bidi="ar-SA"/>
-          </w:rPr>
-          <w:t>/</w:t>
-        </w:r>
-        <w:proofErr w:type="spellStart"/>
-        <w:r>
-          <w:rPr>
-            <w:rStyle w:val="a8"/>
-            <w:rFonts w:ascii="Times New Roman" w:hAnsi="Times New Roman" w:cs="Times New Roman"/>
-            <w:lang w:val="en-US" w:eastAsia="ru-RU" w:bidi="ar-SA"/>
-          </w:rPr>
-          <w:t>sem</w:t>
-        </w:r>
-        <w:proofErr w:type="spellEnd"/>
-        <w:r>
-          <w:rPr>
-            <w:rStyle w:val="a8"/>
-            <w:rFonts w:ascii="Times New Roman" w:hAnsi="Times New Roman" w:cs="Times New Roman"/>
-            <w:lang w:eastAsia="ru-RU" w:bidi="ar-SA"/>
-          </w:rPr>
-          <w:t>_2/</w:t>
-        </w:r>
-        <w:r>
-          <w:rPr>
-            <w:rStyle w:val="a8"/>
-            <w:rFonts w:ascii="Times New Roman" w:hAnsi="Times New Roman" w:cs="Times New Roman"/>
-            <w:lang w:val="en-US" w:eastAsia="ru-RU" w:bidi="ar-SA"/>
-          </w:rPr>
-          <w:t>lab</w:t>
-        </w:r>
-        <w:r>
-          <w:rPr>
-            <w:rStyle w:val="a8"/>
-            <w:rFonts w:ascii="Times New Roman" w:hAnsi="Times New Roman" w:cs="Times New Roman"/>
-            <w:lang w:eastAsia="ru-RU" w:bidi="ar-SA"/>
-          </w:rPr>
-          <w:t>5</w:t>
-        </w:r>
-      </w:hyperlink>
-    </w:p>
-    <w:p>
-      <w:pPr>
+      <w:r>
         <w:rPr>
           <w:rFonts w:ascii="Times New Roman" w:hAnsi="Times New Roman" w:cs="Times New Roman"/>
           <w:lang w:eastAsia="ru-RU" w:bidi="ar-SA"/>
         </w:rPr>
-      </w:pPr>
+        <w:fldChar w:fldCharType="begin"/>
+      </w:r>
+      <w:r>
+        <w:rPr>
+          <w:rFonts w:ascii="Times New Roman" w:hAnsi="Times New Roman" w:cs="Times New Roman"/>
+          <w:lang w:eastAsia="ru-RU" w:bidi="ar-SA"/>
+        </w:rPr>
+        <w:instrText xml:space="preserve"> HYPERLINK "</w:instrText>
+      </w:r>
+      <w:r>
+        <w:rPr>
+          <w:rFonts w:ascii="Times New Roman" w:hAnsi="Times New Roman" w:cs="Times New Roman"/>
+          <w:lang w:eastAsia="ru-RU" w:bidi="ar-SA"/>
+        </w:rPr>
+        <w:instrText>https://github.com/averagefun/ITMO-JAVA-LABS/tree/main/lab5/src/main/java</w:instrText>
+      </w:r>
+    </w:p>
+    <w:p>
+      <w:pPr>
+        <w:rPr>
+          <w:rStyle w:val="a8"/>
+          <w:rFonts w:ascii="Times New Roman" w:hAnsi="Times New Roman" w:cs="Times New Roman"/>
+          <w:lang w:eastAsia="ru-RU" w:bidi="ar-SA"/>
+        </w:rPr>
+      </w:pPr>
+      <w:r>
+        <w:rPr>
+          <w:rFonts w:ascii="Times New Roman" w:hAnsi="Times New Roman" w:cs="Times New Roman"/>
+          <w:lang w:eastAsia="ru-RU" w:bidi="ar-SA"/>
+        </w:rPr>
+        <w:instrText xml:space="preserve">" </w:instrText>
+      </w:r>
+      <w:r>
+        <w:rPr>
+          <w:rFonts w:ascii="Times New Roman" w:hAnsi="Times New Roman" w:cs="Times New Roman"/>
+          <w:lang w:eastAsia="ru-RU" w:bidi="ar-SA"/>
+        </w:rPr>
+        <w:fldChar w:fldCharType="separate"/>
+      </w:r>
+      <w:r>
+        <w:rPr>
+          <w:rStyle w:val="a8"/>
+          <w:rFonts w:ascii="Times New Roman" w:hAnsi="Times New Roman" w:cs="Times New Roman"/>
+          <w:lang w:eastAsia="ru-RU" w:bidi="ar-SA"/>
+        </w:rPr>
+        <w:t>https://github.com/averagefun/ITMO-JAVA-LABS/tree/main/</w:t>
+      </w:r>
+      <w:r>
+        <w:rPr>
+          <w:rStyle w:val="a8"/>
+          <w:rFonts w:ascii="Times New Roman" w:hAnsi="Times New Roman" w:cs="Times New Roman"/>
+          <w:lang w:eastAsia="ru-RU" w:bidi="ar-SA"/>
+        </w:rPr>
+        <w:t>l</w:t>
+      </w:r>
+      <w:r>
+        <w:rPr>
+          <w:rStyle w:val="a8"/>
+          <w:rFonts w:ascii="Times New Roman" w:hAnsi="Times New Roman" w:cs="Times New Roman"/>
+          <w:lang w:eastAsia="ru-RU" w:bidi="ar-SA"/>
+        </w:rPr>
+        <w:t>ab5/src/main/java</w:t>
+      </w:r>
+    </w:p>
+    <w:p>
+      <w:pPr>
+        <w:rPr>
+          <w:rFonts w:ascii="Times New Roman" w:hAnsi="Times New Roman" w:cs="Times New Roman"/>
+          <w:lang w:eastAsia="ru-RU" w:bidi="ar-SA"/>
+        </w:rPr>
+      </w:pPr>
+      <w:r>
+        <w:rPr>
+          <w:rFonts w:ascii="Times New Roman" w:hAnsi="Times New Roman" w:cs="Times New Roman"/>
+          <w:lang w:eastAsia="ru-RU" w:bidi="ar-SA"/>
+        </w:rPr>
+        <w:fldChar w:fldCharType="end"/>
+      </w:r>
     </w:p>
     <w:p>
       <w:pPr>
@@ -6842,6 +7695,7 @@
         </w:rPr>
         <w:t xml:space="preserve"> </w:t>
       </w:r>
+      <w:proofErr w:type="spellStart"/>
       <w:r>
         <w:rPr>
           <w:rFonts w:cstheme="minorHAnsi"/>
@@ -6850,6 +7704,7 @@
         </w:rPr>
         <w:t>json</w:t>
       </w:r>
+      <w:proofErr w:type="spellEnd"/>
       <w:r>
         <w:rPr>
           <w:rFonts w:cstheme="minorHAnsi"/>

</xml_diff>